<commit_message>
funciones obtenerProvincia  y obtenerTipoVehivulo implementados
</commit_message>
<xml_diff>
--- a/placas/Pruebas.docx
+++ b/placas/Pruebas.docx
@@ -4,8 +4,11 @@
   <w:body>
     <w:p>
       <w:r>
-        <w:drawing>
-          <wp:inline distT="0" distB="0" distL="0" distR="0" wp14:anchorId="1DF2EAC5" wp14:editId="523473A2">
+        <w:rPr>
+          <w:noProof/>
+        </w:rPr>
+        <w:drawing>
+          <wp:inline distT="0" distB="0" distL="0" distR="0" wp14:anchorId="5FD86FA4" wp14:editId="0D3FD972">
             <wp:extent cx="5419725" cy="2985820"/>
             <wp:effectExtent l="0" t="0" r="0" b="5080"/>
             <wp:docPr id="689667294" name="Imagen 1"/>
@@ -43,8 +46,11 @@
     </w:p>
     <w:p>
       <w:r>
-        <w:drawing>
-          <wp:inline distT="0" distB="0" distL="0" distR="0" wp14:anchorId="562A1FDB" wp14:editId="574E1CB3">
+        <w:rPr>
+          <w:noProof/>
+        </w:rPr>
+        <w:drawing>
+          <wp:inline distT="0" distB="0" distL="0" distR="0" wp14:anchorId="6585AF59" wp14:editId="54A4C75E">
             <wp:extent cx="5400040" cy="2978150"/>
             <wp:effectExtent l="0" t="0" r="0" b="0"/>
             <wp:docPr id="1428263056" name="Imagen 1"/>
@@ -82,9 +88,12 @@
     </w:p>
     <w:p>
       <w:r>
+        <w:rPr>
+          <w:noProof/>
+        </w:rPr>
         <w:lastRenderedPageBreak/>
         <w:drawing>
-          <wp:inline distT="0" distB="0" distL="0" distR="0" wp14:anchorId="1E188A14" wp14:editId="27801C59">
+          <wp:inline distT="0" distB="0" distL="0" distR="0" wp14:anchorId="5081396A" wp14:editId="0884704D">
             <wp:extent cx="5400040" cy="2969260"/>
             <wp:effectExtent l="0" t="0" r="0" b="2540"/>
             <wp:docPr id="728366080" name="Imagen 1"/>
@@ -122,8 +131,11 @@
     </w:p>
     <w:p>
       <w:r>
-        <w:drawing>
-          <wp:inline distT="0" distB="0" distL="0" distR="0" wp14:anchorId="14436CB4" wp14:editId="2A5F1EAC">
+        <w:rPr>
+          <w:noProof/>
+        </w:rPr>
+        <w:drawing>
+          <wp:inline distT="0" distB="0" distL="0" distR="0" wp14:anchorId="5BD4F6D0" wp14:editId="140D7649">
             <wp:extent cx="5400040" cy="3072765"/>
             <wp:effectExtent l="0" t="0" r="0" b="0"/>
             <wp:docPr id="1005036310" name="Imagen 1"/>
@@ -161,9 +173,12 @@
     </w:p>
     <w:p>
       <w:r>
+        <w:rPr>
+          <w:noProof/>
+        </w:rPr>
         <w:lastRenderedPageBreak/>
         <w:drawing>
-          <wp:inline distT="0" distB="0" distL="0" distR="0" wp14:anchorId="65E22709" wp14:editId="23C640E2">
+          <wp:inline distT="0" distB="0" distL="0" distR="0" wp14:anchorId="637F977F" wp14:editId="30E3E031">
             <wp:extent cx="5400040" cy="2973070"/>
             <wp:effectExtent l="0" t="0" r="0" b="0"/>
             <wp:docPr id="1283548569" name="Imagen 1"/>
@@ -201,8 +216,11 @@
     </w:p>
     <w:p>
       <w:r>
-        <w:drawing>
-          <wp:inline distT="0" distB="0" distL="0" distR="0" wp14:anchorId="0029D808" wp14:editId="36815613">
+        <w:rPr>
+          <w:noProof/>
+        </w:rPr>
+        <w:drawing>
+          <wp:inline distT="0" distB="0" distL="0" distR="0" wp14:anchorId="311C97B6" wp14:editId="30F4E7C7">
             <wp:extent cx="5400040" cy="2960370"/>
             <wp:effectExtent l="0" t="0" r="0" b="0"/>
             <wp:docPr id="1204348167" name="Imagen 1"/>
@@ -240,9 +258,12 @@
     </w:p>
     <w:p>
       <w:r>
+        <w:rPr>
+          <w:noProof/>
+        </w:rPr>
         <w:lastRenderedPageBreak/>
         <w:drawing>
-          <wp:inline distT="0" distB="0" distL="0" distR="0" wp14:anchorId="21CA47C6" wp14:editId="5858D6FC">
+          <wp:inline distT="0" distB="0" distL="0" distR="0" wp14:anchorId="3E6C7BC9" wp14:editId="62D5943A">
             <wp:extent cx="5400040" cy="2985770"/>
             <wp:effectExtent l="0" t="0" r="0" b="5080"/>
             <wp:docPr id="1272342713" name="Imagen 1"/>
@@ -266,6 +287,372 @@
                     <a:xfrm>
                       <a:off x="0" y="0"/>
                       <a:ext cx="5400040" cy="2985770"/>
+                    </a:xfrm>
+                    <a:prstGeom prst="rect">
+                      <a:avLst/>
+                    </a:prstGeom>
+                  </pic:spPr>
+                </pic:pic>
+              </a:graphicData>
+            </a:graphic>
+          </wp:inline>
+        </w:drawing>
+      </w:r>
+    </w:p>
+    <w:p>
+      <w:r>
+        <w:rPr>
+          <w:noProof/>
+        </w:rPr>
+        <w:drawing>
+          <wp:inline distT="0" distB="0" distL="0" distR="0" wp14:anchorId="139E8C2D" wp14:editId="2411D237">
+            <wp:extent cx="5400040" cy="2964180"/>
+            <wp:effectExtent l="0" t="0" r="0" b="7620"/>
+            <wp:docPr id="1145040005" name="Imagen 1"/>
+            <wp:cNvGraphicFramePr>
+              <a:graphicFrameLocks xmlns:a="http://schemas.openxmlformats.org/drawingml/2006/main" noChangeAspect="1"/>
+            </wp:cNvGraphicFramePr>
+            <a:graphic xmlns:a="http://schemas.openxmlformats.org/drawingml/2006/main">
+              <a:graphicData uri="http://schemas.openxmlformats.org/drawingml/2006/picture">
+                <pic:pic xmlns:pic="http://schemas.openxmlformats.org/drawingml/2006/picture">
+                  <pic:nvPicPr>
+                    <pic:cNvPr id="1145040005" name=""/>
+                    <pic:cNvPicPr/>
+                  </pic:nvPicPr>
+                  <pic:blipFill>
+                    <a:blip r:embed="rId11"/>
+                    <a:stretch>
+                      <a:fillRect/>
+                    </a:stretch>
+                  </pic:blipFill>
+                  <pic:spPr>
+                    <a:xfrm>
+                      <a:off x="0" y="0"/>
+                      <a:ext cx="5400040" cy="2964180"/>
+                    </a:xfrm>
+                    <a:prstGeom prst="rect">
+                      <a:avLst/>
+                    </a:prstGeom>
+                  </pic:spPr>
+                </pic:pic>
+              </a:graphicData>
+            </a:graphic>
+          </wp:inline>
+        </w:drawing>
+      </w:r>
+    </w:p>
+    <w:p>
+      <w:r>
+        <w:rPr>
+          <w:noProof/>
+        </w:rPr>
+        <w:drawing>
+          <wp:inline distT="0" distB="0" distL="0" distR="0" wp14:anchorId="415F1C69" wp14:editId="41DACD3A">
+            <wp:extent cx="5400040" cy="2597785"/>
+            <wp:effectExtent l="0" t="0" r="0" b="0"/>
+            <wp:docPr id="1412807718" name="Imagen 1"/>
+            <wp:cNvGraphicFramePr>
+              <a:graphicFrameLocks xmlns:a="http://schemas.openxmlformats.org/drawingml/2006/main" noChangeAspect="1"/>
+            </wp:cNvGraphicFramePr>
+            <a:graphic xmlns:a="http://schemas.openxmlformats.org/drawingml/2006/main">
+              <a:graphicData uri="http://schemas.openxmlformats.org/drawingml/2006/picture">
+                <pic:pic xmlns:pic="http://schemas.openxmlformats.org/drawingml/2006/picture">
+                  <pic:nvPicPr>
+                    <pic:cNvPr id="1412807718" name=""/>
+                    <pic:cNvPicPr/>
+                  </pic:nvPicPr>
+                  <pic:blipFill>
+                    <a:blip r:embed="rId12"/>
+                    <a:stretch>
+                      <a:fillRect/>
+                    </a:stretch>
+                  </pic:blipFill>
+                  <pic:spPr>
+                    <a:xfrm>
+                      <a:off x="0" y="0"/>
+                      <a:ext cx="5400040" cy="2597785"/>
+                    </a:xfrm>
+                    <a:prstGeom prst="rect">
+                      <a:avLst/>
+                    </a:prstGeom>
+                  </pic:spPr>
+                </pic:pic>
+              </a:graphicData>
+            </a:graphic>
+          </wp:inline>
+        </w:drawing>
+      </w:r>
+    </w:p>
+    <w:p>
+      <w:r>
+        <w:rPr>
+          <w:noProof/>
+        </w:rPr>
+        <w:lastRenderedPageBreak/>
+        <w:drawing>
+          <wp:inline distT="0" distB="0" distL="0" distR="0" wp14:anchorId="72FAE17D" wp14:editId="7F62E94A">
+            <wp:extent cx="5400040" cy="2973070"/>
+            <wp:effectExtent l="0" t="0" r="0" b="0"/>
+            <wp:docPr id="315125847" name="Imagen 1"/>
+            <wp:cNvGraphicFramePr>
+              <a:graphicFrameLocks xmlns:a="http://schemas.openxmlformats.org/drawingml/2006/main" noChangeAspect="1"/>
+            </wp:cNvGraphicFramePr>
+            <a:graphic xmlns:a="http://schemas.openxmlformats.org/drawingml/2006/main">
+              <a:graphicData uri="http://schemas.openxmlformats.org/drawingml/2006/picture">
+                <pic:pic xmlns:pic="http://schemas.openxmlformats.org/drawingml/2006/picture">
+                  <pic:nvPicPr>
+                    <pic:cNvPr id="315125847" name=""/>
+                    <pic:cNvPicPr/>
+                  </pic:nvPicPr>
+                  <pic:blipFill>
+                    <a:blip r:embed="rId13"/>
+                    <a:stretch>
+                      <a:fillRect/>
+                    </a:stretch>
+                  </pic:blipFill>
+                  <pic:spPr>
+                    <a:xfrm>
+                      <a:off x="0" y="0"/>
+                      <a:ext cx="5400040" cy="2973070"/>
+                    </a:xfrm>
+                    <a:prstGeom prst="rect">
+                      <a:avLst/>
+                    </a:prstGeom>
+                  </pic:spPr>
+                </pic:pic>
+              </a:graphicData>
+            </a:graphic>
+          </wp:inline>
+        </w:drawing>
+      </w:r>
+    </w:p>
+    <w:p>
+      <w:r>
+        <w:rPr>
+          <w:noProof/>
+        </w:rPr>
+        <w:drawing>
+          <wp:inline distT="0" distB="0" distL="0" distR="0" wp14:anchorId="61247367" wp14:editId="3156423D">
+            <wp:extent cx="5400040" cy="2758440"/>
+            <wp:effectExtent l="0" t="0" r="0" b="3810"/>
+            <wp:docPr id="1462115490" name="Imagen 1"/>
+            <wp:cNvGraphicFramePr>
+              <a:graphicFrameLocks xmlns:a="http://schemas.openxmlformats.org/drawingml/2006/main" noChangeAspect="1"/>
+            </wp:cNvGraphicFramePr>
+            <a:graphic xmlns:a="http://schemas.openxmlformats.org/drawingml/2006/main">
+              <a:graphicData uri="http://schemas.openxmlformats.org/drawingml/2006/picture">
+                <pic:pic xmlns:pic="http://schemas.openxmlformats.org/drawingml/2006/picture">
+                  <pic:nvPicPr>
+                    <pic:cNvPr id="1462115490" name=""/>
+                    <pic:cNvPicPr/>
+                  </pic:nvPicPr>
+                  <pic:blipFill>
+                    <a:blip r:embed="rId14"/>
+                    <a:stretch>
+                      <a:fillRect/>
+                    </a:stretch>
+                  </pic:blipFill>
+                  <pic:spPr>
+                    <a:xfrm>
+                      <a:off x="0" y="0"/>
+                      <a:ext cx="5400040" cy="2758440"/>
+                    </a:xfrm>
+                    <a:prstGeom prst="rect">
+                      <a:avLst/>
+                    </a:prstGeom>
+                  </pic:spPr>
+                </pic:pic>
+              </a:graphicData>
+            </a:graphic>
+          </wp:inline>
+        </w:drawing>
+      </w:r>
+    </w:p>
+    <w:p>
+      <w:r>
+        <w:lastRenderedPageBreak/>
+        <w:drawing>
+          <wp:inline distT="0" distB="0" distL="0" distR="0" wp14:anchorId="1DE74C08" wp14:editId="357767D0">
+            <wp:extent cx="5400040" cy="2978785"/>
+            <wp:effectExtent l="0" t="0" r="0" b="0"/>
+            <wp:docPr id="1990847910" name="Imagen 1"/>
+            <wp:cNvGraphicFramePr>
+              <a:graphicFrameLocks xmlns:a="http://schemas.openxmlformats.org/drawingml/2006/main" noChangeAspect="1"/>
+            </wp:cNvGraphicFramePr>
+            <a:graphic xmlns:a="http://schemas.openxmlformats.org/drawingml/2006/main">
+              <a:graphicData uri="http://schemas.openxmlformats.org/drawingml/2006/picture">
+                <pic:pic xmlns:pic="http://schemas.openxmlformats.org/drawingml/2006/picture">
+                  <pic:nvPicPr>
+                    <pic:cNvPr id="1990847910" name=""/>
+                    <pic:cNvPicPr/>
+                  </pic:nvPicPr>
+                  <pic:blipFill>
+                    <a:blip r:embed="rId15"/>
+                    <a:stretch>
+                      <a:fillRect/>
+                    </a:stretch>
+                  </pic:blipFill>
+                  <pic:spPr>
+                    <a:xfrm>
+                      <a:off x="0" y="0"/>
+                      <a:ext cx="5400040" cy="2978785"/>
+                    </a:xfrm>
+                    <a:prstGeom prst="rect">
+                      <a:avLst/>
+                    </a:prstGeom>
+                  </pic:spPr>
+                </pic:pic>
+              </a:graphicData>
+            </a:graphic>
+          </wp:inline>
+        </w:drawing>
+      </w:r>
+    </w:p>
+    <w:p>
+      <w:r>
+        <w:drawing>
+          <wp:inline distT="0" distB="0" distL="0" distR="0" wp14:anchorId="78E74DCB" wp14:editId="6ECBA53D">
+            <wp:extent cx="5400040" cy="2581910"/>
+            <wp:effectExtent l="0" t="0" r="0" b="8890"/>
+            <wp:docPr id="532134525" name="Imagen 1"/>
+            <wp:cNvGraphicFramePr>
+              <a:graphicFrameLocks xmlns:a="http://schemas.openxmlformats.org/drawingml/2006/main" noChangeAspect="1"/>
+            </wp:cNvGraphicFramePr>
+            <a:graphic xmlns:a="http://schemas.openxmlformats.org/drawingml/2006/main">
+              <a:graphicData uri="http://schemas.openxmlformats.org/drawingml/2006/picture">
+                <pic:pic xmlns:pic="http://schemas.openxmlformats.org/drawingml/2006/picture">
+                  <pic:nvPicPr>
+                    <pic:cNvPr id="532134525" name=""/>
+                    <pic:cNvPicPr/>
+                  </pic:nvPicPr>
+                  <pic:blipFill>
+                    <a:blip r:embed="rId16"/>
+                    <a:stretch>
+                      <a:fillRect/>
+                    </a:stretch>
+                  </pic:blipFill>
+                  <pic:spPr>
+                    <a:xfrm>
+                      <a:off x="0" y="0"/>
+                      <a:ext cx="5400040" cy="2581910"/>
+                    </a:xfrm>
+                    <a:prstGeom prst="rect">
+                      <a:avLst/>
+                    </a:prstGeom>
+                  </pic:spPr>
+                </pic:pic>
+              </a:graphicData>
+            </a:graphic>
+          </wp:inline>
+        </w:drawing>
+      </w:r>
+    </w:p>
+    <w:p>
+      <w:r>
+        <w:drawing>
+          <wp:inline distT="0" distB="0" distL="0" distR="0" wp14:anchorId="4BCB85E3" wp14:editId="6D0E2A14">
+            <wp:extent cx="5400040" cy="2948940"/>
+            <wp:effectExtent l="0" t="0" r="0" b="3810"/>
+            <wp:docPr id="263848642" name="Imagen 1"/>
+            <wp:cNvGraphicFramePr>
+              <a:graphicFrameLocks xmlns:a="http://schemas.openxmlformats.org/drawingml/2006/main" noChangeAspect="1"/>
+            </wp:cNvGraphicFramePr>
+            <a:graphic xmlns:a="http://schemas.openxmlformats.org/drawingml/2006/main">
+              <a:graphicData uri="http://schemas.openxmlformats.org/drawingml/2006/picture">
+                <pic:pic xmlns:pic="http://schemas.openxmlformats.org/drawingml/2006/picture">
+                  <pic:nvPicPr>
+                    <pic:cNvPr id="263848642" name=""/>
+                    <pic:cNvPicPr/>
+                  </pic:nvPicPr>
+                  <pic:blipFill>
+                    <a:blip r:embed="rId17"/>
+                    <a:stretch>
+                      <a:fillRect/>
+                    </a:stretch>
+                  </pic:blipFill>
+                  <pic:spPr>
+                    <a:xfrm>
+                      <a:off x="0" y="0"/>
+                      <a:ext cx="5400040" cy="2948940"/>
+                    </a:xfrm>
+                    <a:prstGeom prst="rect">
+                      <a:avLst/>
+                    </a:prstGeom>
+                  </pic:spPr>
+                </pic:pic>
+              </a:graphicData>
+            </a:graphic>
+          </wp:inline>
+        </w:drawing>
+      </w:r>
+    </w:p>
+    <w:p>
+      <w:r>
+        <w:lastRenderedPageBreak/>
+        <w:drawing>
+          <wp:inline distT="0" distB="0" distL="0" distR="0" wp14:anchorId="586002AB" wp14:editId="7A541EFF">
+            <wp:extent cx="5400040" cy="2992755"/>
+            <wp:effectExtent l="0" t="0" r="0" b="0"/>
+            <wp:docPr id="565789908" name="Imagen 1"/>
+            <wp:cNvGraphicFramePr>
+              <a:graphicFrameLocks xmlns:a="http://schemas.openxmlformats.org/drawingml/2006/main" noChangeAspect="1"/>
+            </wp:cNvGraphicFramePr>
+            <a:graphic xmlns:a="http://schemas.openxmlformats.org/drawingml/2006/main">
+              <a:graphicData uri="http://schemas.openxmlformats.org/drawingml/2006/picture">
+                <pic:pic xmlns:pic="http://schemas.openxmlformats.org/drawingml/2006/picture">
+                  <pic:nvPicPr>
+                    <pic:cNvPr id="565789908" name=""/>
+                    <pic:cNvPicPr/>
+                  </pic:nvPicPr>
+                  <pic:blipFill>
+                    <a:blip r:embed="rId18"/>
+                    <a:stretch>
+                      <a:fillRect/>
+                    </a:stretch>
+                  </pic:blipFill>
+                  <pic:spPr>
+                    <a:xfrm>
+                      <a:off x="0" y="0"/>
+                      <a:ext cx="5400040" cy="2992755"/>
+                    </a:xfrm>
+                    <a:prstGeom prst="rect">
+                      <a:avLst/>
+                    </a:prstGeom>
+                  </pic:spPr>
+                </pic:pic>
+              </a:graphicData>
+            </a:graphic>
+          </wp:inline>
+        </w:drawing>
+      </w:r>
+    </w:p>
+    <w:p>
+      <w:r>
+        <w:drawing>
+          <wp:inline distT="0" distB="0" distL="0" distR="0" wp14:anchorId="1D7E6C3D" wp14:editId="562B2734">
+            <wp:extent cx="5400040" cy="2988310"/>
+            <wp:effectExtent l="0" t="0" r="0" b="2540"/>
+            <wp:docPr id="168949010" name="Imagen 1"/>
+            <wp:cNvGraphicFramePr>
+              <a:graphicFrameLocks xmlns:a="http://schemas.openxmlformats.org/drawingml/2006/main" noChangeAspect="1"/>
+            </wp:cNvGraphicFramePr>
+            <a:graphic xmlns:a="http://schemas.openxmlformats.org/drawingml/2006/main">
+              <a:graphicData uri="http://schemas.openxmlformats.org/drawingml/2006/picture">
+                <pic:pic xmlns:pic="http://schemas.openxmlformats.org/drawingml/2006/picture">
+                  <pic:nvPicPr>
+                    <pic:cNvPr id="168949010" name=""/>
+                    <pic:cNvPicPr/>
+                  </pic:nvPicPr>
+                  <pic:blipFill>
+                    <a:blip r:embed="rId19"/>
+                    <a:stretch>
+                      <a:fillRect/>
+                    </a:stretch>
+                  </pic:blipFill>
+                  <pic:spPr>
+                    <a:xfrm>
+                      <a:off x="0" y="0"/>
+                      <a:ext cx="5400040" cy="2988310"/>
                     </a:xfrm>
                     <a:prstGeom prst="rect">
                       <a:avLst/>

</xml_diff>

<commit_message>
implentacion obtenerDiaPicoYPlaca y final de tarea
</commit_message>
<xml_diff>
--- a/placas/Pruebas.docx
+++ b/placas/Pruebas.docx
@@ -470,6 +470,9 @@
     </w:p>
     <w:p>
       <w:r>
+        <w:rPr>
+          <w:noProof/>
+        </w:rPr>
         <w:lastRenderedPageBreak/>
         <w:drawing>
           <wp:inline distT="0" distB="0" distL="0" distR="0" wp14:anchorId="1DE74C08" wp14:editId="357767D0">
@@ -510,6 +513,9 @@
     </w:p>
     <w:p>
       <w:r>
+        <w:rPr>
+          <w:noProof/>
+        </w:rPr>
         <w:drawing>
           <wp:inline distT="0" distB="0" distL="0" distR="0" wp14:anchorId="78E74DCB" wp14:editId="6ECBA53D">
             <wp:extent cx="5400040" cy="2581910"/>
@@ -549,6 +555,9 @@
     </w:p>
     <w:p>
       <w:r>
+        <w:rPr>
+          <w:noProof/>
+        </w:rPr>
         <w:drawing>
           <wp:inline distT="0" distB="0" distL="0" distR="0" wp14:anchorId="4BCB85E3" wp14:editId="6D0E2A14">
             <wp:extent cx="5400040" cy="2948940"/>
@@ -588,6 +597,9 @@
     </w:p>
     <w:p>
       <w:r>
+        <w:rPr>
+          <w:noProof/>
+        </w:rPr>
         <w:lastRenderedPageBreak/>
         <w:drawing>
           <wp:inline distT="0" distB="0" distL="0" distR="0" wp14:anchorId="586002AB" wp14:editId="7A541EFF">
@@ -628,6 +640,9 @@
     </w:p>
     <w:p>
       <w:r>
+        <w:rPr>
+          <w:noProof/>
+        </w:rPr>
         <w:drawing>
           <wp:inline distT="0" distB="0" distL="0" distR="0" wp14:anchorId="1D7E6C3D" wp14:editId="562B2734">
             <wp:extent cx="5400040" cy="2988310"/>
@@ -653,6 +668,174 @@
                     <a:xfrm>
                       <a:off x="0" y="0"/>
                       <a:ext cx="5400040" cy="2988310"/>
+                    </a:xfrm>
+                    <a:prstGeom prst="rect">
+                      <a:avLst/>
+                    </a:prstGeom>
+                  </pic:spPr>
+                </pic:pic>
+              </a:graphicData>
+            </a:graphic>
+          </wp:inline>
+        </w:drawing>
+      </w:r>
+    </w:p>
+    <w:p/>
+    <w:p>
+      <w:r>
+        <w:rPr>
+          <w:noProof/>
+        </w:rPr>
+        <w:lastRenderedPageBreak/>
+        <w:drawing>
+          <wp:inline distT="0" distB="0" distL="0" distR="0" wp14:anchorId="4B8D9BCC" wp14:editId="0326C6B9">
+            <wp:extent cx="5400040" cy="2973070"/>
+            <wp:effectExtent l="0" t="0" r="0" b="0"/>
+            <wp:docPr id="65603528" name="Imagen 1"/>
+            <wp:cNvGraphicFramePr>
+              <a:graphicFrameLocks xmlns:a="http://schemas.openxmlformats.org/drawingml/2006/main" noChangeAspect="1"/>
+            </wp:cNvGraphicFramePr>
+            <a:graphic xmlns:a="http://schemas.openxmlformats.org/drawingml/2006/main">
+              <a:graphicData uri="http://schemas.openxmlformats.org/drawingml/2006/picture">
+                <pic:pic xmlns:pic="http://schemas.openxmlformats.org/drawingml/2006/picture">
+                  <pic:nvPicPr>
+                    <pic:cNvPr id="65603528" name=""/>
+                    <pic:cNvPicPr/>
+                  </pic:nvPicPr>
+                  <pic:blipFill>
+                    <a:blip r:embed="rId20"/>
+                    <a:stretch>
+                      <a:fillRect/>
+                    </a:stretch>
+                  </pic:blipFill>
+                  <pic:spPr>
+                    <a:xfrm>
+                      <a:off x="0" y="0"/>
+                      <a:ext cx="5400040" cy="2973070"/>
+                    </a:xfrm>
+                    <a:prstGeom prst="rect">
+                      <a:avLst/>
+                    </a:prstGeom>
+                  </pic:spPr>
+                </pic:pic>
+              </a:graphicData>
+            </a:graphic>
+          </wp:inline>
+        </w:drawing>
+      </w:r>
+    </w:p>
+    <w:p>
+      <w:r>
+        <w:rPr>
+          <w:noProof/>
+        </w:rPr>
+        <w:drawing>
+          <wp:inline distT="0" distB="0" distL="0" distR="0" wp14:anchorId="719EEBFB" wp14:editId="27ECF522">
+            <wp:extent cx="5400040" cy="2922270"/>
+            <wp:effectExtent l="0" t="0" r="0" b="0"/>
+            <wp:docPr id="2057837624" name="Imagen 1"/>
+            <wp:cNvGraphicFramePr>
+              <a:graphicFrameLocks xmlns:a="http://schemas.openxmlformats.org/drawingml/2006/main" noChangeAspect="1"/>
+            </wp:cNvGraphicFramePr>
+            <a:graphic xmlns:a="http://schemas.openxmlformats.org/drawingml/2006/main">
+              <a:graphicData uri="http://schemas.openxmlformats.org/drawingml/2006/picture">
+                <pic:pic xmlns:pic="http://schemas.openxmlformats.org/drawingml/2006/picture">
+                  <pic:nvPicPr>
+                    <pic:cNvPr id="2057837624" name=""/>
+                    <pic:cNvPicPr/>
+                  </pic:nvPicPr>
+                  <pic:blipFill>
+                    <a:blip r:embed="rId21"/>
+                    <a:stretch>
+                      <a:fillRect/>
+                    </a:stretch>
+                  </pic:blipFill>
+                  <pic:spPr>
+                    <a:xfrm>
+                      <a:off x="0" y="0"/>
+                      <a:ext cx="5400040" cy="2922270"/>
+                    </a:xfrm>
+                    <a:prstGeom prst="rect">
+                      <a:avLst/>
+                    </a:prstGeom>
+                  </pic:spPr>
+                </pic:pic>
+              </a:graphicData>
+            </a:graphic>
+          </wp:inline>
+        </w:drawing>
+      </w:r>
+    </w:p>
+    <w:p>
+      <w:r>
+        <w:rPr>
+          <w:noProof/>
+        </w:rPr>
+        <w:lastRenderedPageBreak/>
+        <w:drawing>
+          <wp:inline distT="0" distB="0" distL="0" distR="0" wp14:anchorId="3767D348" wp14:editId="142CA749">
+            <wp:extent cx="5400040" cy="2972435"/>
+            <wp:effectExtent l="0" t="0" r="0" b="0"/>
+            <wp:docPr id="86451982" name="Imagen 1"/>
+            <wp:cNvGraphicFramePr>
+              <a:graphicFrameLocks xmlns:a="http://schemas.openxmlformats.org/drawingml/2006/main" noChangeAspect="1"/>
+            </wp:cNvGraphicFramePr>
+            <a:graphic xmlns:a="http://schemas.openxmlformats.org/drawingml/2006/main">
+              <a:graphicData uri="http://schemas.openxmlformats.org/drawingml/2006/picture">
+                <pic:pic xmlns:pic="http://schemas.openxmlformats.org/drawingml/2006/picture">
+                  <pic:nvPicPr>
+                    <pic:cNvPr id="86451982" name=""/>
+                    <pic:cNvPicPr/>
+                  </pic:nvPicPr>
+                  <pic:blipFill>
+                    <a:blip r:embed="rId22"/>
+                    <a:stretch>
+                      <a:fillRect/>
+                    </a:stretch>
+                  </pic:blipFill>
+                  <pic:spPr>
+                    <a:xfrm>
+                      <a:off x="0" y="0"/>
+                      <a:ext cx="5400040" cy="2972435"/>
+                    </a:xfrm>
+                    <a:prstGeom prst="rect">
+                      <a:avLst/>
+                    </a:prstGeom>
+                  </pic:spPr>
+                </pic:pic>
+              </a:graphicData>
+            </a:graphic>
+          </wp:inline>
+        </w:drawing>
+      </w:r>
+    </w:p>
+    <w:p>
+      <w:r>
+        <w:drawing>
+          <wp:inline distT="0" distB="0" distL="0" distR="0" wp14:anchorId="16662011" wp14:editId="7926B182">
+            <wp:extent cx="5400040" cy="2973070"/>
+            <wp:effectExtent l="0" t="0" r="0" b="0"/>
+            <wp:docPr id="331678033" name="Imagen 1"/>
+            <wp:cNvGraphicFramePr>
+              <a:graphicFrameLocks xmlns:a="http://schemas.openxmlformats.org/drawingml/2006/main" noChangeAspect="1"/>
+            </wp:cNvGraphicFramePr>
+            <a:graphic xmlns:a="http://schemas.openxmlformats.org/drawingml/2006/main">
+              <a:graphicData uri="http://schemas.openxmlformats.org/drawingml/2006/picture">
+                <pic:pic xmlns:pic="http://schemas.openxmlformats.org/drawingml/2006/picture">
+                  <pic:nvPicPr>
+                    <pic:cNvPr id="331678033" name=""/>
+                    <pic:cNvPicPr/>
+                  </pic:nvPicPr>
+                  <pic:blipFill>
+                    <a:blip r:embed="rId23"/>
+                    <a:stretch>
+                      <a:fillRect/>
+                    </a:stretch>
+                  </pic:blipFill>
+                  <pic:spPr>
+                    <a:xfrm>
+                      <a:off x="0" y="0"/>
+                      <a:ext cx="5400040" cy="2973070"/>
                     </a:xfrm>
                     <a:prstGeom prst="rect">
                       <a:avLst/>

</xml_diff>